<commit_message>
added some more ideas
</commit_message>
<xml_diff>
--- a/presentation.docx
+++ b/presentation.docx
@@ -1,11 +1,11 @@
 
 <file path=word/document.xml><?xml version="1.0" encoding="utf-8"?>
-<w:document xmlns:wpc="http://schemas.microsoft.com/office/word/2010/wordprocessingCanvas" xmlns:mc="http://schemas.openxmlformats.org/markup-compatibility/2006" xmlns:o="urn:schemas-microsoft-com:office:office" xmlns:r="http://schemas.openxmlformats.org/officeDocument/2006/relationships" xmlns:m="http://schemas.openxmlformats.org/officeDocument/2006/math" xmlns:v="urn:schemas-microsoft-com:vml" xmlns:wp14="http://schemas.microsoft.com/office/word/2010/wordprocessingDrawing" xmlns:wp="http://schemas.openxmlformats.org/drawingml/2006/wordprocessingDrawing" xmlns:w10="urn:schemas-microsoft-com:office:word" xmlns:w="http://schemas.openxmlformats.org/wordprocessingml/2006/main" xmlns:w14="http://schemas.microsoft.com/office/word/2010/wordml" xmlns:w15="http://schemas.microsoft.com/office/word/2012/wordml" xmlns:wpg="http://schemas.microsoft.com/office/word/2010/wordprocessingGroup" xmlns:wpi="http://schemas.microsoft.com/office/word/2010/wordprocessingInk" xmlns:wne="http://schemas.microsoft.com/office/word/2006/wordml" xmlns:wps="http://schemas.microsoft.com/office/word/2010/wordprocessingShape" mc:Ignorable="w14 w15 wp14">
+<w:document xmlns:wpc="http://schemas.microsoft.com/office/word/2010/wordprocessingCanvas" xmlns:cx="http://schemas.microsoft.com/office/drawing/2014/chartex" xmlns:cx1="http://schemas.microsoft.com/office/drawing/2015/9/8/chartex" xmlns:mc="http://schemas.openxmlformats.org/markup-compatibility/2006" xmlns:o="urn:schemas-microsoft-com:office:office" xmlns:r="http://schemas.openxmlformats.org/officeDocument/2006/relationships" xmlns:m="http://schemas.openxmlformats.org/officeDocument/2006/math" xmlns:v="urn:schemas-microsoft-com:vml" xmlns:wp14="http://schemas.microsoft.com/office/word/2010/wordprocessingDrawing" xmlns:wp="http://schemas.openxmlformats.org/drawingml/2006/wordprocessingDrawing" xmlns:w10="urn:schemas-microsoft-com:office:word" xmlns:w="http://schemas.openxmlformats.org/wordprocessingml/2006/main" xmlns:w14="http://schemas.microsoft.com/office/word/2010/wordml" xmlns:w15="http://schemas.microsoft.com/office/word/2012/wordml" xmlns:w16se="http://schemas.microsoft.com/office/word/2015/wordml/symex" xmlns:wpg="http://schemas.microsoft.com/office/word/2010/wordprocessingGroup" xmlns:wpi="http://schemas.microsoft.com/office/word/2010/wordprocessingInk" xmlns:wne="http://schemas.microsoft.com/office/word/2006/wordml" xmlns:wps="http://schemas.microsoft.com/office/word/2010/wordprocessingShape" mc:Ignorable="w14 w15 w16se wp14">
   <w:body>
     <w:p/>
     <w:p>
       <w:pPr>
-        <w:pStyle w:val="Listenabsatz"/>
+        <w:pStyle w:val="ListParagraph"/>
         <w:numPr>
           <w:ilvl w:val="0"/>
           <w:numId w:val="1"/>
@@ -17,7 +17,7 @@
     </w:p>
     <w:p>
       <w:pPr>
-        <w:pStyle w:val="Listenabsatz"/>
+        <w:pStyle w:val="ListParagraph"/>
         <w:numPr>
           <w:ilvl w:val="1"/>
           <w:numId w:val="1"/>
@@ -29,7 +29,7 @@
     </w:p>
     <w:p>
       <w:pPr>
-        <w:pStyle w:val="Listenabsatz"/>
+        <w:pStyle w:val="ListParagraph"/>
         <w:numPr>
           <w:ilvl w:val="1"/>
           <w:numId w:val="1"/>
@@ -41,7 +41,7 @@
     </w:p>
     <w:p>
       <w:pPr>
-        <w:pStyle w:val="Listenabsatz"/>
+        <w:pStyle w:val="ListParagraph"/>
         <w:numPr>
           <w:ilvl w:val="1"/>
           <w:numId w:val="1"/>
@@ -67,25 +67,460 @@
           <w:lang w:val="en-US"/>
         </w:rPr>
         <w:t xml:space="preserve"> and nicer to develop with than JS.</w:t>
+      </w:r>
+    </w:p>
+    <w:p>
+      <w:pPr>
+        <w:pStyle w:val="ListParagraph"/>
+        <w:numPr>
+          <w:ilvl w:val="0"/>
+          <w:numId w:val="1"/>
+        </w:numPr>
+      </w:pPr>
+      <w:r>
+        <w:t>Election analysis</w:t>
+      </w:r>
+    </w:p>
+    <w:p>
+      <w:pPr>
+        <w:pStyle w:val="ListParagraph"/>
+        <w:numPr>
+          <w:ilvl w:val="1"/>
+          <w:numId w:val="1"/>
+        </w:numPr>
+        <w:rPr>
+          <w:lang w:val="en-US"/>
+        </w:rPr>
+      </w:pPr>
+      <w:r>
+        <w:rPr>
+          <w:lang w:val="en-US"/>
+        </w:rPr>
+        <w:t>Core Features</w:t>
+      </w:r>
+      <w:r>
+        <w:rPr>
+          <w:lang w:val="en-US"/>
+        </w:rPr>
+        <w:t xml:space="preserve"> (Implemented all Queries)</w:t>
+      </w:r>
+    </w:p>
+    <w:p>
+      <w:pPr>
+        <w:pStyle w:val="ListParagraph"/>
+        <w:numPr>
+          <w:ilvl w:val="2"/>
+          <w:numId w:val="1"/>
+        </w:numPr>
+        <w:rPr>
+          <w:lang w:val="en-US"/>
+        </w:rPr>
+      </w:pPr>
+      <w:r>
+        <w:rPr>
+          <w:lang w:val="en-US"/>
+        </w:rPr>
+        <w:t>Overview showing total composition (including comparison to last election!)</w:t>
+      </w:r>
+    </w:p>
+    <w:p>
+      <w:pPr>
+        <w:pStyle w:val="ListParagraph"/>
+        <w:numPr>
+          <w:ilvl w:val="2"/>
+          <w:numId w:val="1"/>
+        </w:numPr>
+      </w:pPr>
+      <w:r>
+        <w:t>View showing all elected representatives</w:t>
+      </w:r>
+    </w:p>
+    <w:p>
+      <w:pPr>
+        <w:pStyle w:val="ListParagraph"/>
+        <w:numPr>
+          <w:ilvl w:val="2"/>
+          <w:numId w:val="1"/>
+        </w:numPr>
+        <w:rPr>
+          <w:lang w:val="en-US"/>
+        </w:rPr>
+      </w:pPr>
+      <w:r>
+        <w:rPr>
+          <w:lang w:val="en-US"/>
+        </w:rPr>
+        <w:t>A list of all c</w:t>
+      </w:r>
+      <w:r>
+        <w:rPr>
+          <w:lang w:val="en-US"/>
+        </w:rPr>
+        <w:t>onstituencies -&gt; Click leads to:</w:t>
+      </w:r>
+    </w:p>
+    <w:p>
+      <w:pPr>
+        <w:pStyle w:val="ListParagraph"/>
+        <w:numPr>
+          <w:ilvl w:val="2"/>
+          <w:numId w:val="1"/>
+        </w:numPr>
+        <w:rPr>
+          <w:lang w:val="en-US"/>
+        </w:rPr>
+      </w:pPr>
+      <w:r>
+        <w:rPr>
+          <w:lang w:val="en-US"/>
+        </w:rPr>
+        <w:t>Overview over Consitituency, including ALSO breakdown of first votes</w:t>
+      </w:r>
+    </w:p>
+    <w:p>
+      <w:pPr>
+        <w:pStyle w:val="ListParagraph"/>
+        <w:numPr>
+          <w:ilvl w:val="2"/>
+          <w:numId w:val="1"/>
+        </w:numPr>
+        <w:rPr>
+          <w:lang w:val="en-US"/>
+        </w:rPr>
+      </w:pPr>
+      <w:r>
+        <w:rPr>
+          <w:lang w:val="en-US"/>
+        </w:rPr>
+        <w:t>Same for closest outcomes</w:t>
+      </w:r>
+    </w:p>
+    <w:p>
+      <w:pPr>
+        <w:pStyle w:val="ListParagraph"/>
+        <w:numPr>
+          <w:ilvl w:val="2"/>
+          <w:numId w:val="1"/>
+        </w:numPr>
+        <w:rPr>
+          <w:lang w:val="en-US"/>
+        </w:rPr>
+      </w:pPr>
+      <w:r>
+        <w:rPr>
+          <w:lang w:val="en-US"/>
+        </w:rPr>
+        <w:t>and</w:t>
+      </w:r>
+      <w:r>
+        <w:rPr>
+          <w:lang w:val="en-US"/>
+        </w:rPr>
+        <w:t xml:space="preserve"> Overhang mandates</w:t>
+      </w:r>
+    </w:p>
+    <w:p>
+      <w:pPr>
+        <w:pStyle w:val="ListParagraph"/>
+        <w:numPr>
+          <w:ilvl w:val="1"/>
+          <w:numId w:val="1"/>
+        </w:numPr>
+      </w:pPr>
+      <w:r>
+        <w:t>Special</w:t>
+      </w:r>
+      <w:r>
+        <w:t xml:space="preserve"> Features</w:t>
+      </w:r>
+    </w:p>
+    <w:p>
+      <w:pPr>
+        <w:pStyle w:val="ListParagraph"/>
+        <w:numPr>
+          <w:ilvl w:val="2"/>
+          <w:numId w:val="1"/>
+        </w:numPr>
+        <w:rPr>
+          <w:lang w:val="en-US"/>
+        </w:rPr>
+      </w:pPr>
+      <w:r>
+        <w:rPr>
+          <w:lang w:val="en-US"/>
+        </w:rPr>
+        <w:t>Selection of Constituency by map.</w:t>
+      </w:r>
+      <w:r>
+        <w:rPr>
+          <w:lang w:val="en-US"/>
+        </w:rPr>
+        <w:t xml:space="preserve"> Makes visualizing the result much easier.</w:t>
+      </w:r>
+    </w:p>
+    <w:p>
+      <w:pPr>
+        <w:pStyle w:val="ListParagraph"/>
+        <w:numPr>
+          <w:ilvl w:val="3"/>
+          <w:numId w:val="1"/>
+        </w:numPr>
+        <w:rPr>
+          <w:lang w:val="en-US"/>
+        </w:rPr>
+      </w:pPr>
+      <w:r>
+        <w:rPr>
+          <w:lang w:val="en-US"/>
+        </w:rPr>
+        <w:t>Example: anomalies, Linke in former DDR.</w:t>
+      </w:r>
+    </w:p>
+    <w:p>
+      <w:pPr>
+        <w:pStyle w:val="ListParagraph"/>
+        <w:numPr>
+          <w:ilvl w:val="3"/>
+          <w:numId w:val="1"/>
+        </w:numPr>
+        <w:rPr>
+          <w:lang w:val="en-US"/>
+        </w:rPr>
+      </w:pPr>
+      <w:r>
+        <w:rPr>
+          <w:lang w:val="en-US"/>
+        </w:rPr>
+        <w:t>CDU performing worse in bigger population centres.</w:t>
+      </w:r>
+    </w:p>
+    <w:p>
+      <w:pPr>
+        <w:pStyle w:val="ListParagraph"/>
+        <w:numPr>
+          <w:ilvl w:val="2"/>
+          <w:numId w:val="1"/>
+        </w:numPr>
+        <w:rPr>
+          <w:lang w:val="en-US"/>
+        </w:rPr>
+      </w:pPr>
+      <w:r>
+        <w:rPr>
+          <w:lang w:val="en-US"/>
+        </w:rPr>
+        <w:t>Maps are easy adaptable to show other data -&gt; example: nice gimmick showing popularity of a candidate in a constituency.</w:t>
+      </w:r>
+    </w:p>
+    <w:p>
+      <w:pPr>
+        <w:pStyle w:val="ListParagraph"/>
+        <w:numPr>
+          <w:ilvl w:val="1"/>
+          <w:numId w:val="1"/>
+        </w:numPr>
+      </w:pPr>
+      <w:r>
+        <w:t>Performance</w:t>
+      </w:r>
+    </w:p>
+    <w:p>
+      <w:pPr>
+        <w:pStyle w:val="ListParagraph"/>
+        <w:numPr>
+          <w:ilvl w:val="2"/>
+          <w:numId w:val="1"/>
+        </w:numPr>
+        <w:rPr>
+          <w:lang w:val="en-US"/>
+        </w:rPr>
+      </w:pPr>
+      <w:r>
+        <w:rPr>
+          <w:lang w:val="en-US"/>
+        </w:rPr>
+        <w:t>Indexes and data aggregation where possible</w:t>
+      </w:r>
+    </w:p>
+    <w:p>
+      <w:pPr>
+        <w:pStyle w:val="ListParagraph"/>
+        <w:numPr>
+          <w:ilvl w:val="2"/>
+          <w:numId w:val="1"/>
+        </w:numPr>
+        <w:rPr>
+          <w:lang w:val="en-US"/>
+        </w:rPr>
+      </w:pPr>
+      <w:r>
+        <w:rPr>
+          <w:lang w:val="en-US"/>
+        </w:rPr>
+        <w:t>Divisor selection done with binary search</w:t>
+      </w:r>
+    </w:p>
+    <w:p>
+      <w:pPr>
+        <w:pStyle w:val="ListParagraph"/>
+        <w:numPr>
+          <w:ilvl w:val="1"/>
+          <w:numId w:val="1"/>
+        </w:numPr>
+      </w:pPr>
+      <w:r>
+        <w:t>Election Algorithm Implementation</w:t>
+      </w:r>
+    </w:p>
+    <w:p>
+      <w:pPr>
+        <w:pStyle w:val="ListParagraph"/>
+        <w:numPr>
+          <w:ilvl w:val="2"/>
+          <w:numId w:val="1"/>
+        </w:numPr>
+        <w:rPr>
+          <w:lang w:val="en-US"/>
+        </w:rPr>
+      </w:pPr>
+      <w:r>
+        <w:rPr>
+          <w:lang w:val="en-US"/>
+        </w:rPr>
+        <w:t xml:space="preserve">(show code?) -&gt; divided the algorithm into lots of subtasks, </w:t>
+      </w:r>
+      <w:r>
+        <w:rPr>
+          <w:lang w:val="en-US"/>
+        </w:rPr>
+        <w:t>most</w:t>
+      </w:r>
+      <w:r>
+        <w:rPr>
+          <w:lang w:val="en-US"/>
+        </w:rPr>
+        <w:t xml:space="preserve"> implemented in </w:t>
+      </w:r>
+      <w:r>
+        <w:rPr>
+          <w:lang w:val="en-US"/>
+        </w:rPr>
+        <w:t>SQL</w:t>
+      </w:r>
+      <w:r>
+        <w:rPr>
+          <w:lang w:val="en-US"/>
+        </w:rPr>
+        <w:t xml:space="preserve"> and represented by a view</w:t>
+      </w:r>
+      <w:r>
+        <w:rPr>
+          <w:lang w:val="en-US"/>
+        </w:rPr>
+        <w:t>, others as</w:t>
+      </w:r>
+      <w:r>
+        <w:rPr>
+          <w:lang w:val="en-US"/>
+        </w:rPr>
+        <w:t xml:space="preserve"> postgers</w:t>
+      </w:r>
+      <w:r>
+        <w:rPr>
+          <w:lang w:val="en-US"/>
+        </w:rPr>
+        <w:t xml:space="preserve"> functions</w:t>
+      </w:r>
+    </w:p>
+    <w:p>
+      <w:pPr>
+        <w:pStyle w:val="ListParagraph"/>
+        <w:numPr>
+          <w:ilvl w:val="0"/>
+          <w:numId w:val="1"/>
+        </w:numPr>
+        <w:rPr>
+          <w:lang w:val="en-US"/>
+        </w:rPr>
+      </w:pPr>
+      <w:r>
+        <w:rPr>
+          <w:lang w:val="en-US"/>
+        </w:rPr>
+        <w:t>Voting</w:t>
+      </w:r>
+    </w:p>
+    <w:p>
+      <w:pPr>
+        <w:pStyle w:val="ListParagraph"/>
+        <w:numPr>
+          <w:ilvl w:val="1"/>
+          <w:numId w:val="1"/>
+        </w:numPr>
+        <w:rPr>
+          <w:lang w:val="en-US"/>
+        </w:rPr>
+      </w:pPr>
+      <w:r>
+        <w:rPr>
+          <w:lang w:val="en-US"/>
+        </w:rPr>
+        <w:t>Anonymity through tokens. -&gt; Wahlhelfer has to issue tokens,</w:t>
+      </w:r>
+    </w:p>
+    <w:p>
+      <w:pPr>
+        <w:pStyle w:val="ListParagraph"/>
+        <w:numPr>
+          <w:ilvl w:val="1"/>
+          <w:numId w:val="1"/>
+        </w:numPr>
+        <w:rPr>
+          <w:lang w:val="en-US"/>
+        </w:rPr>
+      </w:pPr>
+      <w:r>
+        <w:rPr>
+          <w:lang w:val="en-US"/>
+        </w:rPr>
+        <w:t>Not influencing voter</w:t>
+      </w:r>
+      <w:r>
+        <w:rPr>
+          <w:lang w:val="en-US"/>
+        </w:rPr>
+        <w:t>s</w:t>
+      </w:r>
+      <w:r>
+        <w:rPr>
+          <w:lang w:val="en-US"/>
+        </w:rPr>
+        <w:t xml:space="preserve"> by neutral design</w:t>
       </w:r>
       <w:bookmarkStart w:id="0" w:name="_GoBack"/>
       <w:bookmarkEnd w:id="0"/>
     </w:p>
     <w:p>
       <w:pPr>
-        <w:pStyle w:val="Listenabsatz"/>
+        <w:pStyle w:val="ListParagraph"/>
         <w:numPr>
           <w:ilvl w:val="0"/>
           <w:numId w:val="1"/>
         </w:numPr>
-      </w:pPr>
-      <w:r>
-        <w:t>Election analysis</w:t>
-      </w:r>
-    </w:p>
-    <w:p>
-      <w:pPr>
-        <w:pStyle w:val="Listenabsatz"/>
+        <w:rPr>
+          <w:lang w:val="en-US"/>
+        </w:rPr>
+      </w:pPr>
+      <w:r>
+        <w:rPr>
+          <w:lang w:val="en-US"/>
+        </w:rPr>
+        <w:t>HyPer</w:t>
+      </w:r>
+    </w:p>
+    <w:p>
+      <w:pPr>
+        <w:pStyle w:val="ListParagraph"/>
         <w:numPr>
           <w:ilvl w:val="1"/>
           <w:numId w:val="1"/>
@@ -98,405 +533,169 @@
         <w:rPr>
           <w:lang w:val="en-US"/>
         </w:rPr>
-        <w:t>Core Features</w:t>
-      </w:r>
-      <w:r>
-        <w:rPr>
-          <w:lang w:val="en-US"/>
-        </w:rPr>
-        <w:t xml:space="preserve"> (Implemented all Queries)</w:t>
-      </w:r>
-    </w:p>
-    <w:p>
-      <w:pPr>
-        <w:pStyle w:val="Listenabsatz"/>
-        <w:numPr>
-          <w:ilvl w:val="2"/>
-          <w:numId w:val="1"/>
-        </w:numPr>
-        <w:rPr>
-          <w:lang w:val="en-US"/>
-        </w:rPr>
-      </w:pPr>
-      <w:r>
-        <w:rPr>
-          <w:lang w:val="en-US"/>
-        </w:rPr>
-        <w:t>Overview showing total composition (including comparison to last election!)</w:t>
-      </w:r>
-    </w:p>
-    <w:p>
-      <w:pPr>
-        <w:pStyle w:val="Listenabsatz"/>
-        <w:numPr>
-          <w:ilvl w:val="2"/>
-          <w:numId w:val="1"/>
-        </w:numPr>
-      </w:pPr>
-      <w:r>
-        <w:t>View showing all elected representatives</w:t>
-      </w:r>
-    </w:p>
-    <w:p>
-      <w:pPr>
-        <w:pStyle w:val="Listenabsatz"/>
-        <w:numPr>
-          <w:ilvl w:val="2"/>
-          <w:numId w:val="1"/>
-        </w:numPr>
-        <w:rPr>
-          <w:lang w:val="en-US"/>
-        </w:rPr>
-      </w:pPr>
-      <w:r>
-        <w:rPr>
-          <w:lang w:val="en-US"/>
-        </w:rPr>
-        <w:t>A list of all c</w:t>
-      </w:r>
-      <w:r>
-        <w:rPr>
-          <w:lang w:val="en-US"/>
-        </w:rPr>
-        <w:t>onstituencies -&gt; Click leads to:</w:t>
-      </w:r>
-    </w:p>
-    <w:p>
-      <w:pPr>
-        <w:pStyle w:val="Listenabsatz"/>
-        <w:numPr>
-          <w:ilvl w:val="2"/>
-          <w:numId w:val="1"/>
-        </w:numPr>
-        <w:rPr>
-          <w:lang w:val="en-US"/>
-        </w:rPr>
-      </w:pPr>
-      <w:r>
-        <w:rPr>
-          <w:lang w:val="en-US"/>
-        </w:rPr>
-        <w:t>Overview over Consitituency, including ALSO breakdown of first votes</w:t>
-      </w:r>
-    </w:p>
-    <w:p>
-      <w:pPr>
-        <w:pStyle w:val="Listenabsatz"/>
-        <w:numPr>
-          <w:ilvl w:val="2"/>
-          <w:numId w:val="1"/>
-        </w:numPr>
-        <w:rPr>
-          <w:lang w:val="en-US"/>
-        </w:rPr>
-      </w:pPr>
-      <w:r>
-        <w:rPr>
-          <w:lang w:val="en-US"/>
-        </w:rPr>
-        <w:t>Same for closest outcomes</w:t>
-      </w:r>
-    </w:p>
-    <w:p>
-      <w:pPr>
-        <w:pStyle w:val="Listenabsatz"/>
-        <w:numPr>
-          <w:ilvl w:val="2"/>
-          <w:numId w:val="1"/>
-        </w:numPr>
-        <w:rPr>
-          <w:lang w:val="en-US"/>
-        </w:rPr>
-      </w:pPr>
-      <w:r>
-        <w:rPr>
-          <w:lang w:val="en-US"/>
-        </w:rPr>
-        <w:t>and</w:t>
-      </w:r>
-      <w:r>
-        <w:rPr>
-          <w:lang w:val="en-US"/>
-        </w:rPr>
-        <w:t xml:space="preserve"> Overhang mandates</w:t>
-      </w:r>
-    </w:p>
-    <w:p>
-      <w:pPr>
-        <w:pStyle w:val="Listenabsatz"/>
+        <w:t xml:space="preserve">Porting Process – </w:t>
+      </w:r>
+      <w:r>
+        <w:rPr>
+          <w:lang w:val="en-US"/>
+        </w:rPr>
+        <w:t>some features required work-arounds</w:t>
+      </w:r>
+      <w:r>
+        <w:rPr>
+          <w:lang w:val="en-US"/>
+        </w:rPr>
+        <w:t>:</w:t>
+      </w:r>
+    </w:p>
+    <w:p>
+      <w:pPr>
+        <w:pStyle w:val="ListParagraph"/>
+        <w:numPr>
+          <w:ilvl w:val="2"/>
+          <w:numId w:val="1"/>
+        </w:numPr>
+        <w:rPr>
+          <w:lang w:val="en-US"/>
+        </w:rPr>
+      </w:pPr>
+      <w:r>
+        <w:rPr>
+          <w:lang w:val="en-US"/>
+        </w:rPr>
+        <w:t>SERIAL</w:t>
+      </w:r>
+      <w:r>
+        <w:rPr>
+          <w:lang w:val="en-US"/>
+        </w:rPr>
+        <w:tab/>
+        <w:t xml:space="preserve"> For PK </w:t>
+      </w:r>
+      <w:r>
+        <w:rPr>
+          <w:lang w:val="en-US"/>
+        </w:rPr>
+        <w:t>not recognized by hyper</w:t>
+      </w:r>
+    </w:p>
+    <w:p>
+      <w:pPr>
+        <w:pStyle w:val="ListParagraph"/>
+        <w:numPr>
+          <w:ilvl w:val="2"/>
+          <w:numId w:val="1"/>
+        </w:numPr>
+        <w:rPr>
+          <w:lang w:val="en-US"/>
+        </w:rPr>
+      </w:pPr>
+      <w:r>
+        <w:rPr>
+          <w:lang w:val="en-US"/>
+        </w:rPr>
+        <w:t>When trying to run a SELECT query with too many results hyper crashed</w:t>
+      </w:r>
+    </w:p>
+    <w:p>
+      <w:pPr>
+        <w:pStyle w:val="ListParagraph"/>
+        <w:numPr>
+          <w:ilvl w:val="2"/>
+          <w:numId w:val="1"/>
+        </w:numPr>
+        <w:rPr>
+          <w:lang w:val="en-US"/>
+        </w:rPr>
+      </w:pPr>
+      <w:r>
+        <w:rPr>
+          <w:lang w:val="en-US"/>
+        </w:rPr>
+        <w:t>GREATEST not implemented =&gt; replaced with select and CASE</w:t>
+      </w:r>
+    </w:p>
+    <w:p>
+      <w:pPr>
+        <w:pStyle w:val="ListParagraph"/>
+        <w:numPr>
+          <w:ilvl w:val="2"/>
+          <w:numId w:val="1"/>
+        </w:numPr>
+        <w:rPr>
+          <w:lang w:val="en-US"/>
+        </w:rPr>
+      </w:pPr>
+      <w:r>
+        <w:rPr>
+          <w:lang w:val="en-US"/>
+        </w:rPr>
+        <w:t xml:space="preserve">RETURN NEXT needs to be rewritten in hypersciprt </w:t>
+      </w:r>
+    </w:p>
+    <w:p>
+      <w:pPr>
+        <w:pStyle w:val="ListParagraph"/>
+        <w:numPr>
+          <w:ilvl w:val="2"/>
+          <w:numId w:val="1"/>
+        </w:numPr>
+        <w:rPr>
+          <w:lang w:val="en-US"/>
+        </w:rPr>
+      </w:pPr>
+      <w:r>
+        <w:rPr>
+          <w:lang w:val="en-US"/>
+        </w:rPr>
+        <w:t>TEMP tables not available in hyper</w:t>
+      </w:r>
+    </w:p>
+    <w:p>
+      <w:pPr>
+        <w:pStyle w:val="ListParagraph"/>
         <w:numPr>
           <w:ilvl w:val="1"/>
           <w:numId w:val="1"/>
         </w:numPr>
       </w:pPr>
       <w:r>
-        <w:t>Special</w:t>
-      </w:r>
-      <w:r>
-        <w:t xml:space="preserve"> Features</w:t>
-      </w:r>
-    </w:p>
-    <w:p>
-      <w:pPr>
-        <w:pStyle w:val="Listenabsatz"/>
-        <w:numPr>
-          <w:ilvl w:val="2"/>
-          <w:numId w:val="1"/>
-        </w:numPr>
-        <w:rPr>
-          <w:lang w:val="en-US"/>
-        </w:rPr>
-      </w:pPr>
-      <w:r>
-        <w:rPr>
-          <w:lang w:val="en-US"/>
-        </w:rPr>
-        <w:t>Selection of Constituency by map.</w:t>
-      </w:r>
-      <w:r>
-        <w:rPr>
-          <w:lang w:val="en-US"/>
-        </w:rPr>
-        <w:t xml:space="preserve"> Makes visualizing the result much easier.</w:t>
-      </w:r>
-    </w:p>
-    <w:p>
-      <w:pPr>
-        <w:pStyle w:val="Listenabsatz"/>
-        <w:numPr>
-          <w:ilvl w:val="3"/>
-          <w:numId w:val="1"/>
-        </w:numPr>
-        <w:rPr>
-          <w:lang w:val="en-US"/>
-        </w:rPr>
-      </w:pPr>
-      <w:r>
-        <w:rPr>
-          <w:lang w:val="en-US"/>
-        </w:rPr>
-        <w:t>Example: anomalies, Linke in former DDR.</w:t>
-      </w:r>
-    </w:p>
-    <w:p>
-      <w:pPr>
-        <w:pStyle w:val="Listenabsatz"/>
-        <w:numPr>
-          <w:ilvl w:val="3"/>
-          <w:numId w:val="1"/>
-        </w:numPr>
-        <w:rPr>
-          <w:lang w:val="en-US"/>
-        </w:rPr>
-      </w:pPr>
-      <w:r>
-        <w:rPr>
-          <w:lang w:val="en-US"/>
-        </w:rPr>
-        <w:t>CDU performing worse in bigger population centres.</w:t>
-      </w:r>
-    </w:p>
-    <w:p>
-      <w:pPr>
-        <w:pStyle w:val="Listenabsatz"/>
-        <w:numPr>
-          <w:ilvl w:val="2"/>
-          <w:numId w:val="1"/>
-        </w:numPr>
-        <w:rPr>
-          <w:lang w:val="en-US"/>
-        </w:rPr>
-      </w:pPr>
-      <w:r>
-        <w:rPr>
-          <w:lang w:val="en-US"/>
-        </w:rPr>
-        <w:t>Maps are easy adaptable to show other data -&gt; example: nice gimmick showing popularity of a candidate in a constituency.</w:t>
-      </w:r>
-    </w:p>
-    <w:p>
-      <w:pPr>
-        <w:pStyle w:val="Listenabsatz"/>
-        <w:numPr>
-          <w:ilvl w:val="1"/>
-          <w:numId w:val="1"/>
-        </w:numPr>
-      </w:pPr>
-      <w:r>
         <w:t>Performance</w:t>
       </w:r>
     </w:p>
     <w:p>
       <w:pPr>
-        <w:pStyle w:val="Listenabsatz"/>
-        <w:numPr>
-          <w:ilvl w:val="2"/>
-          <w:numId w:val="1"/>
-        </w:numPr>
-        <w:rPr>
-          <w:lang w:val="en-US"/>
-        </w:rPr>
-      </w:pPr>
-      <w:r>
-        <w:rPr>
-          <w:lang w:val="en-US"/>
-        </w:rPr>
-        <w:t>???</w:t>
-      </w:r>
-    </w:p>
-    <w:p>
-      <w:pPr>
-        <w:pStyle w:val="Listenabsatz"/>
-        <w:numPr>
-          <w:ilvl w:val="1"/>
-          <w:numId w:val="1"/>
-        </w:numPr>
-      </w:pPr>
-      <w:r>
-        <w:t>Election Algorithm Implementation</w:t>
-      </w:r>
-    </w:p>
-    <w:p>
-      <w:pPr>
-        <w:pStyle w:val="Listenabsatz"/>
-        <w:numPr>
-          <w:ilvl w:val="2"/>
-          <w:numId w:val="1"/>
-        </w:numPr>
-        <w:rPr>
-          <w:lang w:val="en-US"/>
-        </w:rPr>
-      </w:pPr>
-      <w:r>
-        <w:rPr>
-          <w:lang w:val="en-US"/>
-        </w:rPr>
-        <w:t xml:space="preserve">(show code?) -&gt; divided the algorithm into lots of subtasks, each implemented in </w:t>
-      </w:r>
-      <w:r>
-        <w:rPr>
-          <w:lang w:val="en-US"/>
-        </w:rPr>
-        <w:t xml:space="preserve">SQL </w:t>
-      </w:r>
-      <w:r>
-        <w:rPr>
-          <w:lang w:val="en-US"/>
-        </w:rPr>
-        <w:t xml:space="preserve"> and represented by a view</w:t>
-      </w:r>
-    </w:p>
-    <w:p>
-      <w:pPr>
-        <w:pStyle w:val="Listenabsatz"/>
-        <w:numPr>
-          <w:ilvl w:val="0"/>
-          <w:numId w:val="1"/>
-        </w:numPr>
-      </w:pPr>
-      <w:r>
-        <w:t>Voting</w:t>
-      </w:r>
-    </w:p>
-    <w:p>
-      <w:pPr>
-        <w:pStyle w:val="Listenabsatz"/>
-        <w:numPr>
-          <w:ilvl w:val="1"/>
-          <w:numId w:val="1"/>
-        </w:numPr>
-        <w:rPr>
-          <w:lang w:val="en-US"/>
-        </w:rPr>
-      </w:pPr>
-      <w:r>
-        <w:rPr>
-          <w:lang w:val="en-US"/>
-        </w:rPr>
-        <w:t>Anonymity through tokens. -&gt; Wahlhelfer has to issue tokens,</w:t>
-      </w:r>
-    </w:p>
-    <w:p>
-      <w:pPr>
-        <w:pStyle w:val="Listenabsatz"/>
-        <w:numPr>
-          <w:ilvl w:val="1"/>
-          <w:numId w:val="1"/>
-        </w:numPr>
-        <w:rPr>
-          <w:lang w:val="en-US"/>
-        </w:rPr>
-      </w:pPr>
-      <w:r>
-        <w:rPr>
-          <w:lang w:val="en-US"/>
-        </w:rPr>
-        <w:t>Not influencing voter</w:t>
-      </w:r>
-      <w:r>
-        <w:rPr>
-          <w:lang w:val="en-US"/>
-        </w:rPr>
-        <w:t>s</w:t>
-      </w:r>
-      <w:r>
-        <w:rPr>
-          <w:lang w:val="en-US"/>
-        </w:rPr>
-        <w:t xml:space="preserve"> by neutral design</w:t>
-      </w:r>
-    </w:p>
-    <w:p>
-      <w:pPr>
-        <w:pStyle w:val="Listenabsatz"/>
-        <w:numPr>
-          <w:ilvl w:val="0"/>
-          <w:numId w:val="1"/>
-        </w:numPr>
-      </w:pPr>
-      <w:r>
-        <w:t>HyPer</w:t>
-      </w:r>
-    </w:p>
-    <w:p>
-      <w:pPr>
-        <w:pStyle w:val="Listenabsatz"/>
-        <w:numPr>
-          <w:ilvl w:val="1"/>
-          <w:numId w:val="1"/>
-        </w:numPr>
-      </w:pPr>
-      <w:r>
-        <w:t>Porting Process – ease?</w:t>
-      </w:r>
-    </w:p>
-    <w:p>
-      <w:pPr>
-        <w:pStyle w:val="Listenabsatz"/>
-        <w:numPr>
-          <w:ilvl w:val="1"/>
-          <w:numId w:val="1"/>
-        </w:numPr>
-      </w:pPr>
-      <w:r>
-        <w:t xml:space="preserve">Performance? </w:t>
-      </w:r>
-    </w:p>
-    <w:p>
-      <w:pPr>
-        <w:pStyle w:val="Listenabsatz"/>
-        <w:numPr>
-          <w:ilvl w:val="2"/>
-          <w:numId w:val="1"/>
-        </w:numPr>
-      </w:pPr>
-      <w:r>
-        <w:t>Aggregation not necessary?</w:t>
-      </w:r>
-    </w:p>
-    <w:p>
-      <w:pPr>
-        <w:pStyle w:val="Listenabsatz"/>
+        <w:pStyle w:val="ListParagraph"/>
+        <w:numPr>
+          <w:ilvl w:val="2"/>
+          <w:numId w:val="1"/>
+        </w:numPr>
+        <w:rPr>
+          <w:lang w:val="en-US"/>
+        </w:rPr>
+      </w:pPr>
+      <w:r>
+        <w:rPr>
+          <w:lang w:val="en-US"/>
+        </w:rPr>
+        <w:t xml:space="preserve">Aggregation speed was </w:t>
+      </w:r>
+      <w:r>
+        <w:rPr>
+          <w:lang w:val="en-US"/>
+        </w:rPr>
+        <w:t>impressive</w:t>
+      </w:r>
+      <w:r>
+        <w:rPr>
+          <w:lang w:val="en-US"/>
+        </w:rPr>
+        <w:t xml:space="preserve"> </w:t>
+      </w:r>
+    </w:p>
+    <w:p>
+      <w:pPr>
+        <w:pStyle w:val="ListParagraph"/>
         <w:numPr>
           <w:ilvl w:val="2"/>
           <w:numId w:val="1"/>
@@ -510,6 +709,12 @@
           <w:lang w:val="en-US"/>
         </w:rPr>
         <w:t>Not that much more performance without aggregation</w:t>
+      </w:r>
+      <w:r>
+        <w:rPr>
+          <w:lang w:val="en-US"/>
+        </w:rPr>
+        <w:t xml:space="preserve"> (from what we were able to test, comparable with postgres)</w:t>
       </w:r>
     </w:p>
     <w:sectPr>
@@ -523,7 +728,7 @@
 </file>
 
 <file path=word/numbering.xml><?xml version="1.0" encoding="utf-8"?>
-<w:numbering xmlns:wpc="http://schemas.microsoft.com/office/word/2010/wordprocessingCanvas" xmlns:mc="http://schemas.openxmlformats.org/markup-compatibility/2006" xmlns:o="urn:schemas-microsoft-com:office:office" xmlns:r="http://schemas.openxmlformats.org/officeDocument/2006/relationships" xmlns:m="http://schemas.openxmlformats.org/officeDocument/2006/math" xmlns:v="urn:schemas-microsoft-com:vml" xmlns:wp14="http://schemas.microsoft.com/office/word/2010/wordprocessingDrawing" xmlns:wp="http://schemas.openxmlformats.org/drawingml/2006/wordprocessingDrawing" xmlns:w10="urn:schemas-microsoft-com:office:word" xmlns:w="http://schemas.openxmlformats.org/wordprocessingml/2006/main" xmlns:w14="http://schemas.microsoft.com/office/word/2010/wordml" xmlns:w15="http://schemas.microsoft.com/office/word/2012/wordml" xmlns:wpg="http://schemas.microsoft.com/office/word/2010/wordprocessingGroup" xmlns:wpi="http://schemas.microsoft.com/office/word/2010/wordprocessingInk" xmlns:wne="http://schemas.microsoft.com/office/word/2006/wordml" xmlns:wps="http://schemas.microsoft.com/office/word/2010/wordprocessingShape" mc:Ignorable="w14 w15 wp14">
+<w:numbering xmlns:wpc="http://schemas.microsoft.com/office/word/2010/wordprocessingCanvas" xmlns:cx="http://schemas.microsoft.com/office/drawing/2014/chartex" xmlns:cx1="http://schemas.microsoft.com/office/drawing/2015/9/8/chartex" xmlns:mc="http://schemas.openxmlformats.org/markup-compatibility/2006" xmlns:o="urn:schemas-microsoft-com:office:office" xmlns:r="http://schemas.openxmlformats.org/officeDocument/2006/relationships" xmlns:m="http://schemas.openxmlformats.org/officeDocument/2006/math" xmlns:v="urn:schemas-microsoft-com:vml" xmlns:wp14="http://schemas.microsoft.com/office/word/2010/wordprocessingDrawing" xmlns:wp="http://schemas.openxmlformats.org/drawingml/2006/wordprocessingDrawing" xmlns:w10="urn:schemas-microsoft-com:office:word" xmlns:w="http://schemas.openxmlformats.org/wordprocessingml/2006/main" xmlns:w14="http://schemas.microsoft.com/office/word/2010/wordml" xmlns:w15="http://schemas.microsoft.com/office/word/2012/wordml" xmlns:w16se="http://schemas.microsoft.com/office/word/2015/wordml/symex" xmlns:wpg="http://schemas.microsoft.com/office/word/2010/wordprocessingGroup" xmlns:wpi="http://schemas.microsoft.com/office/word/2010/wordprocessingInk" xmlns:wne="http://schemas.microsoft.com/office/word/2006/wordml" xmlns:wps="http://schemas.microsoft.com/office/word/2010/wordprocessingShape" mc:Ignorable="w14 w15 w16se wp14">
   <w:abstractNum w:abstractNumId="0" w15:restartNumberingAfterBreak="0">
     <w:nsid w:val="2D2B7B03"/>
     <w:multiLevelType w:val="hybridMultilevel"/>
@@ -644,7 +849,7 @@
 </file>
 
 <file path=word/styles.xml><?xml version="1.0" encoding="utf-8"?>
-<w:styles xmlns:mc="http://schemas.openxmlformats.org/markup-compatibility/2006" xmlns:r="http://schemas.openxmlformats.org/officeDocument/2006/relationships" xmlns:w="http://schemas.openxmlformats.org/wordprocessingml/2006/main" xmlns:w14="http://schemas.microsoft.com/office/word/2010/wordml" xmlns:w15="http://schemas.microsoft.com/office/word/2012/wordml" mc:Ignorable="w14 w15">
+<w:styles xmlns:mc="http://schemas.openxmlformats.org/markup-compatibility/2006" xmlns:r="http://schemas.openxmlformats.org/officeDocument/2006/relationships" xmlns:w="http://schemas.openxmlformats.org/wordprocessingml/2006/main" xmlns:w14="http://schemas.microsoft.com/office/word/2010/wordml" xmlns:w15="http://schemas.microsoft.com/office/word/2012/wordml" xmlns:w16se="http://schemas.microsoft.com/office/word/2015/wordml/symex" mc:Ignorable="w14 w15 w16se">
   <w:docDefaults>
     <w:rPrDefault>
       <w:rPr>
@@ -1033,17 +1238,17 @@
     <w:lsdException w:name="List Table 6 Colorful Accent 6" w:uiPriority="51"/>
     <w:lsdException w:name="List Table 7 Colorful Accent 6" w:uiPriority="52"/>
   </w:latentStyles>
-  <w:style w:type="paragraph" w:default="1" w:styleId="Standard">
+  <w:style w:type="paragraph" w:default="1" w:styleId="Normal">
     <w:name w:val="Normal"/>
     <w:qFormat/>
   </w:style>
-  <w:style w:type="character" w:default="1" w:styleId="Absatz-Standardschriftart">
+  <w:style w:type="character" w:default="1" w:styleId="DefaultParagraphFont">
     <w:name w:val="Default Paragraph Font"/>
     <w:uiPriority w:val="1"/>
     <w:semiHidden/>
     <w:unhideWhenUsed/>
   </w:style>
-  <w:style w:type="table" w:default="1" w:styleId="NormaleTabelle">
+  <w:style w:type="table" w:default="1" w:styleId="TableNormal">
     <w:name w:val="Normal Table"/>
     <w:uiPriority w:val="99"/>
     <w:semiHidden/>
@@ -1058,15 +1263,15 @@
       </w:tblCellMar>
     </w:tblPr>
   </w:style>
-  <w:style w:type="numbering" w:default="1" w:styleId="KeineListe">
+  <w:style w:type="numbering" w:default="1" w:styleId="NoList">
     <w:name w:val="No List"/>
     <w:uiPriority w:val="99"/>
     <w:semiHidden/>
     <w:unhideWhenUsed/>
   </w:style>
-  <w:style w:type="paragraph" w:styleId="Listenabsatz">
+  <w:style w:type="paragraph" w:styleId="ListParagraph">
     <w:name w:val="List Paragraph"/>
-    <w:basedOn w:val="Standard"/>
+    <w:basedOn w:val="Normal"/>
     <w:uiPriority w:val="34"/>
     <w:qFormat/>
     <w:rsid w:val="00387F65"/>

</xml_diff>